<commit_message>
UPDATE: Added to the Feature Proposal Document
</commit_message>
<xml_diff>
--- a/Research/Feature Proposal Document/Feature Proposal Document.docx
+++ b/Research/Feature Proposal Document/Feature Proposal Document.docx
@@ -1046,6 +1046,13 @@
     </w:sdt>
     <w:sdt>
       <w:sdtPr>
+        <w:rPr>
+          <w:rFonts w:asciiTheme="minorHAnsi" w:eastAsiaTheme="minorHAnsi" w:hAnsiTheme="minorHAnsi" w:cstheme="minorBidi"/>
+          <w:color w:val="auto"/>
+          <w:sz w:val="22"/>
+          <w:szCs w:val="22"/>
+          <w:lang w:val="en-AU"/>
+        </w:rPr>
         <w:id w:val="-1351404629"/>
         <w:docPartObj>
           <w:docPartGallery w:val="Table of Contents"/>
@@ -1054,14 +1061,9 @@
       </w:sdtPr>
       <w:sdtEndPr>
         <w:rPr>
-          <w:rFonts w:asciiTheme="minorHAnsi" w:eastAsiaTheme="minorHAnsi" w:hAnsiTheme="minorHAnsi" w:cstheme="minorBidi"/>
           <w:b/>
           <w:bCs/>
           <w:noProof/>
-          <w:color w:val="auto"/>
-          <w:sz w:val="22"/>
-          <w:szCs w:val="22"/>
-          <w:lang w:val="en-AU"/>
         </w:rPr>
       </w:sdtEndPr>
       <w:sdtContent>
@@ -1094,7 +1096,7 @@
           <w:r>
             <w:fldChar w:fldCharType="separate"/>
           </w:r>
-          <w:hyperlink w:anchor="_Toc110076507" w:history="1">
+          <w:hyperlink w:anchor="_Toc114493066" w:history="1">
             <w:r>
               <w:rPr>
                 <w:rStyle w:val="Hyperlink"/>
@@ -1121,7 +1123,7 @@
                 <w:noProof/>
                 <w:webHidden/>
               </w:rPr>
-              <w:instrText xml:space="preserve"> PAGEREF _Toc110076507 \h </w:instrText>
+              <w:instrText xml:space="preserve"> PAGEREF _Toc114493066 \h </w:instrText>
             </w:r>
             <w:r>
               <w:rPr>
@@ -1164,7 +1166,7 @@
               <w:lang w:eastAsia="en-AU"/>
             </w:rPr>
           </w:pPr>
-          <w:hyperlink w:anchor="_Toc110076508" w:history="1">
+          <w:hyperlink w:anchor="_Toc114493067" w:history="1">
             <w:r>
               <w:rPr>
                 <w:rStyle w:val="Hyperlink"/>
@@ -1191,7 +1193,7 @@
                 <w:noProof/>
                 <w:webHidden/>
               </w:rPr>
-              <w:instrText xml:space="preserve"> PAGEREF _Toc110076508 \h </w:instrText>
+              <w:instrText xml:space="preserve"> PAGEREF _Toc114493067 \h </w:instrText>
             </w:r>
             <w:r>
               <w:rPr>
@@ -1234,7 +1236,7 @@
               <w:lang w:eastAsia="en-AU"/>
             </w:rPr>
           </w:pPr>
-          <w:hyperlink w:anchor="_Toc110076509" w:history="1">
+          <w:hyperlink w:anchor="_Toc114493068" w:history="1">
             <w:r>
               <w:rPr>
                 <w:rStyle w:val="Hyperlink"/>
@@ -1261,7 +1263,7 @@
                 <w:noProof/>
                 <w:webHidden/>
               </w:rPr>
-              <w:instrText xml:space="preserve"> PAGEREF _Toc110076509 \h </w:instrText>
+              <w:instrText xml:space="preserve"> PAGEREF _Toc114493068 \h </w:instrText>
             </w:r>
             <w:r>
               <w:rPr>
@@ -1304,7 +1306,7 @@
               <w:lang w:eastAsia="en-AU"/>
             </w:rPr>
           </w:pPr>
-          <w:hyperlink w:anchor="_Toc110076510" w:history="1">
+          <w:hyperlink w:anchor="_Toc114493069" w:history="1">
             <w:r>
               <w:rPr>
                 <w:rStyle w:val="Hyperlink"/>
@@ -1331,7 +1333,7 @@
                 <w:noProof/>
                 <w:webHidden/>
               </w:rPr>
-              <w:instrText xml:space="preserve"> PAGEREF _Toc110076510 \h </w:instrText>
+              <w:instrText xml:space="preserve"> PAGEREF _Toc114493069 \h </w:instrText>
             </w:r>
             <w:r>
               <w:rPr>
@@ -1374,7 +1376,7 @@
               <w:lang w:eastAsia="en-AU"/>
             </w:rPr>
           </w:pPr>
-          <w:hyperlink w:anchor="_Toc110076511" w:history="1">
+          <w:hyperlink w:anchor="_Toc114493070" w:history="1">
             <w:r>
               <w:rPr>
                 <w:rStyle w:val="Hyperlink"/>
@@ -1401,7 +1403,7 @@
                 <w:noProof/>
                 <w:webHidden/>
               </w:rPr>
-              <w:instrText xml:space="preserve"> PAGEREF _Toc110076511 \h </w:instrText>
+              <w:instrText xml:space="preserve"> PAGEREF _Toc114493070 \h </w:instrText>
             </w:r>
             <w:r>
               <w:rPr>
@@ -1444,13 +1446,13 @@
               <w:lang w:eastAsia="en-AU"/>
             </w:rPr>
           </w:pPr>
-          <w:hyperlink w:anchor="_Toc110076512" w:history="1">
+          <w:hyperlink w:anchor="_Toc114493071" w:history="1">
             <w:r>
               <w:rPr>
                 <w:rStyle w:val="Hyperlink"/>
                 <w:noProof/>
               </w:rPr>
-              <w:t>Conclusion</w:t>
+              <w:t>Extra Features</w:t>
             </w:r>
             <w:r>
               <w:rPr>
@@ -1471,7 +1473,7 @@
                 <w:noProof/>
                 <w:webHidden/>
               </w:rPr>
-              <w:instrText xml:space="preserve"> PAGEREF _Toc110076512 \h </w:instrText>
+              <w:instrText xml:space="preserve"> PAGEREF _Toc114493071 \h </w:instrText>
             </w:r>
             <w:r>
               <w:rPr>
@@ -1514,12 +1516,82 @@
               <w:lang w:eastAsia="en-AU"/>
             </w:rPr>
           </w:pPr>
-          <w:hyperlink w:anchor="_Toc110076513" w:history="1">
+          <w:hyperlink w:anchor="_Toc114493072" w:history="1">
             <w:r>
               <w:rPr>
                 <w:rStyle w:val="Hyperlink"/>
                 <w:noProof/>
               </w:rPr>
+              <w:t>Conclusion</w:t>
+            </w:r>
+            <w:r>
+              <w:rPr>
+                <w:noProof/>
+                <w:webHidden/>
+              </w:rPr>
+              <w:tab/>
+            </w:r>
+            <w:r>
+              <w:rPr>
+                <w:noProof/>
+                <w:webHidden/>
+              </w:rPr>
+              <w:fldChar w:fldCharType="begin"/>
+            </w:r>
+            <w:r>
+              <w:rPr>
+                <w:noProof/>
+                <w:webHidden/>
+              </w:rPr>
+              <w:instrText xml:space="preserve"> PAGEREF _Toc114493072 \h </w:instrText>
+            </w:r>
+            <w:r>
+              <w:rPr>
+                <w:noProof/>
+                <w:webHidden/>
+              </w:rPr>
+            </w:r>
+            <w:r>
+              <w:rPr>
+                <w:noProof/>
+                <w:webHidden/>
+              </w:rPr>
+              <w:fldChar w:fldCharType="separate"/>
+            </w:r>
+            <w:r>
+              <w:rPr>
+                <w:noProof/>
+                <w:webHidden/>
+              </w:rPr>
+              <w:t>4</w:t>
+            </w:r>
+            <w:r>
+              <w:rPr>
+                <w:noProof/>
+                <w:webHidden/>
+              </w:rPr>
+              <w:fldChar w:fldCharType="end"/>
+            </w:r>
+          </w:hyperlink>
+        </w:p>
+        <w:p>
+          <w:pPr>
+            <w:pStyle w:val="TOC1"/>
+            <w:tabs>
+              <w:tab w:val="right" w:leader="dot" w:pos="9016"/>
+            </w:tabs>
+            <w:rPr>
+              <w:rFonts w:eastAsiaTheme="minorEastAsia"/>
+              <w:noProof/>
+              <w:lang w:eastAsia="en-AU"/>
+            </w:rPr>
+          </w:pPr>
+          <w:hyperlink w:anchor="_Toc114493073" w:history="1">
+            <w:r>
+              <w:rPr>
+                <w:rStyle w:val="Hyperlink"/>
+                <w:noProof/>
+              </w:rPr>
               <w:t>References</w:t>
             </w:r>
             <w:r>
@@ -1541,7 +1613,7 @@
                 <w:noProof/>
                 <w:webHidden/>
               </w:rPr>
-              <w:instrText xml:space="preserve"> PAGEREF _Toc110076513 \h </w:instrText>
+              <w:instrText xml:space="preserve"> PAGEREF _Toc114493073 \h </w:instrText>
             </w:r>
             <w:r>
               <w:rPr>
@@ -1561,7 +1633,7 @@
                 <w:noProof/>
                 <w:webHidden/>
               </w:rPr>
-              <w:t>4</w:t>
+              <w:t>5</w:t>
             </w:r>
             <w:r>
               <w:rPr>
@@ -1610,7 +1682,7 @@
         <w:pStyle w:val="Heading1"/>
         <w:jc w:val="both"/>
       </w:pPr>
-      <w:bookmarkStart w:id="0" w:name="_Toc110076507"/>
+      <w:bookmarkStart w:id="0" w:name="_Toc114493066"/>
       <w:r>
         <w:lastRenderedPageBreak/>
         <w:t>Introduction</w:t>
@@ -1652,21 +1724,7 @@
         <w:t xml:space="preserve">designed for </w:t>
       </w:r>
       <w:r>
-        <w:t>traditional consoles</w:t>
-      </w:r>
-      <w:r>
-        <w:t>,</w:t>
-      </w:r>
-      <w:r>
-        <w:t xml:space="preserve"> </w:t>
-      </w:r>
-      <w:proofErr w:type="gramStart"/>
-      <w:r>
-        <w:t>PC’s</w:t>
-      </w:r>
-      <w:proofErr w:type="gramEnd"/>
-      <w:r>
-        <w:t xml:space="preserve"> and Virtual Reality</w:t>
+        <w:t>traditional consoles, PC’s and Virtual Reality</w:t>
       </w:r>
       <w:r>
         <w:t>.</w:t>
@@ -1677,7 +1735,7 @@
         <w:pStyle w:val="Heading1"/>
         <w:jc w:val="both"/>
       </w:pPr>
-      <w:bookmarkStart w:id="1" w:name="_Toc110076508"/>
+      <w:bookmarkStart w:id="1" w:name="_Toc114493067"/>
       <w:r>
         <w:t>Overview of Proposed Feature</w:t>
       </w:r>
@@ -1691,59 +1749,13 @@
         <w:t>The Competition Feature</w:t>
       </w:r>
       <w:r>
-        <w:t xml:space="preserve">’s </w:t>
-      </w:r>
-      <w:r>
-        <w:t xml:space="preserve">main functionality is being able to play against friends </w:t>
-      </w:r>
-      <w:proofErr w:type="gramStart"/>
-      <w:r>
-        <w:t>and also</w:t>
-      </w:r>
-      <w:proofErr w:type="gramEnd"/>
-      <w:r>
-        <w:t xml:space="preserve"> against your personal best time which is sometimes referred to as your ghost in racing games such as </w:t>
-      </w:r>
-      <w:proofErr w:type="spellStart"/>
-      <w:r>
-        <w:t>Trackmania</w:t>
-      </w:r>
-      <w:proofErr w:type="spellEnd"/>
-      <w:r>
-        <w:t>. The Smart Bike will be able</w:t>
+        <w:t>’s main functionality is being able to play against friends and also against your personal best time which is sometimes referred to as your ghost in racing games such as Trackmania. The Smart Bike will be able</w:t>
       </w:r>
       <w:r>
         <w:t xml:space="preserve"> to</w:t>
       </w:r>
       <w:r>
-        <w:t xml:space="preserve"> accumulate data on speed, cadence, </w:t>
-      </w:r>
-      <w:proofErr w:type="gramStart"/>
-      <w:r>
-        <w:t>power</w:t>
-      </w:r>
-      <w:proofErr w:type="gramEnd"/>
-      <w:r>
-        <w:t xml:space="preserve"> and heart rate. Therefore, there are </w:t>
-      </w:r>
-      <w:proofErr w:type="gramStart"/>
-      <w:r>
-        <w:t>a number of</w:t>
-      </w:r>
-      <w:proofErr w:type="gramEnd"/>
-      <w:r>
-        <w:t xml:space="preserve"> variables that can be used to compare your efforts against your friends and/or your ghost in a multitude of ways.</w:t>
-      </w:r>
-      <w:r>
-        <w:t xml:space="preserve"> I think what would work best is to have courses/tracks that you can complete and compete against your friends/ghost on. This could be tracks </w:t>
-      </w:r>
-      <w:proofErr w:type="gramStart"/>
-      <w:r>
-        <w:t>similar to</w:t>
-      </w:r>
-      <w:proofErr w:type="gramEnd"/>
-      <w:r>
-        <w:t xml:space="preserve"> racing games or even just distance milestones like 10 kilometres and 20 kilometres</w:t>
+        <w:t xml:space="preserve"> accumulate data on speed, cadence, power and heart rate. Therefore, there are a number of variables that can be used to compare your efforts against your friends and/or your ghost in a multitude of ways. I think what would work best is to have courses/tracks that you can complete and compete against your friends/ghost on. This could be tracks similar to racing games or even just distance milestones like 10 kilometres and 20 kilometres</w:t>
       </w:r>
       <w:r>
         <w:t xml:space="preserve">. </w:t>
@@ -1804,7 +1816,7 @@
       <w:pPr>
         <w:pStyle w:val="Heading1"/>
       </w:pPr>
-      <w:bookmarkStart w:id="2" w:name="_Toc110076509"/>
+      <w:bookmarkStart w:id="2" w:name="_Toc114493068"/>
       <w:r>
         <w:t>Mobile Application</w:t>
       </w:r>
@@ -1888,13 +1900,8 @@
       <w:r>
         <w:t xml:space="preserve"> – Left image is from the current </w:t>
       </w:r>
-      <w:proofErr w:type="gramStart"/>
-      <w:r>
-        <w:t>designs,</w:t>
-      </w:r>
-      <w:proofErr w:type="gramEnd"/>
-      <w:r>
-        <w:t xml:space="preserve"> </w:t>
+      <w:r>
+        <w:t xml:space="preserve">designs, </w:t>
       </w:r>
       <w:r>
         <w:t xml:space="preserve">the </w:t>
@@ -1918,10 +1925,7 @@
         <w:t xml:space="preserve"> showcase</w:t>
       </w:r>
       <w:r>
-        <w:t xml:space="preserve"> </w:t>
-      </w:r>
-      <w:r>
-        <w:t xml:space="preserve">some early </w:t>
+        <w:t xml:space="preserve"> some early </w:t>
       </w:r>
       <w:r>
         <w:t>designs</w:t>
@@ -1951,15 +1955,7 @@
         <w:t>S</w:t>
       </w:r>
       <w:r>
-        <w:t xml:space="preserve">everal statistics for your friend/ghost and </w:t>
-      </w:r>
-      <w:proofErr w:type="gramStart"/>
-      <w:r>
-        <w:t>yourself</w:t>
-      </w:r>
-      <w:proofErr w:type="gramEnd"/>
-      <w:r>
-        <w:t xml:space="preserve"> are displayed such as current speed and distance</w:t>
+        <w:t>everal statistics for your friend/ghost and yourself are displayed such as current speed and distance</w:t>
       </w:r>
       <w:r>
         <w:t xml:space="preserve"> and possibly others as well</w:t>
@@ -1971,15 +1967,7 @@
         <w:t xml:space="preserve">As mentioned above, there could be tracks/circuits that the user and their friends can cycle on. This would be presented in a way that is similar to </w:t>
       </w:r>
       <w:r>
-        <w:t xml:space="preserve">Google Maps and indicators for both your friend/ghost and </w:t>
-      </w:r>
-      <w:proofErr w:type="gramStart"/>
-      <w:r>
-        <w:t>yourself</w:t>
-      </w:r>
-      <w:proofErr w:type="gramEnd"/>
-      <w:r>
-        <w:t xml:space="preserve"> are shown.</w:t>
+        <w:t>Google Maps and indicators for both your friend/ghost and yourself are shown.</w:t>
       </w:r>
     </w:p>
     <w:p>
@@ -2004,7 +1992,7 @@
         <w:pStyle w:val="Heading1"/>
         <w:jc w:val="both"/>
       </w:pPr>
-      <w:bookmarkStart w:id="3" w:name="_Toc110076510"/>
+      <w:bookmarkStart w:id="3" w:name="_Toc114493069"/>
       <w:r>
         <w:t>Game-Oriented Solution</w:t>
       </w:r>
@@ -2073,24 +2061,14 @@
       <w:r>
         <w:t xml:space="preserve">Figure </w:t>
       </w:r>
-      <w:r>
-        <w:fldChar w:fldCharType="begin"/>
-      </w:r>
-      <w:r>
-        <w:instrText xml:space="preserve"> SEQ Figure \* ARABIC </w:instrText>
-      </w:r>
-      <w:r>
-        <w:fldChar w:fldCharType="separate"/>
-      </w:r>
-      <w:r>
-        <w:rPr>
-          <w:noProof/>
-        </w:rPr>
-        <w:t>2</w:t>
-      </w:r>
-      <w:r>
-        <w:fldChar w:fldCharType="end"/>
-      </w:r>
+      <w:fldSimple w:instr=" SEQ Figure \* ARABIC ">
+        <w:r>
+          <w:rPr>
+            <w:noProof/>
+          </w:rPr>
+          <w:t>2</w:t>
+        </w:r>
+      </w:fldSimple>
       <w:r>
         <w:t xml:space="preserve"> – Screenshot of </w:t>
       </w:r>
@@ -2098,15 +2076,7 @@
         <w:t xml:space="preserve">the </w:t>
       </w:r>
       <w:r>
-        <w:t xml:space="preserve">Grand Theft Auto 5 </w:t>
-      </w:r>
-      <w:proofErr w:type="gramStart"/>
-      <w:r>
-        <w:t>game</w:t>
-      </w:r>
-      <w:proofErr w:type="gramEnd"/>
-      <w:r>
-        <w:t xml:space="preserve"> captured by Bains (2022) and edited by myself</w:t>
+        <w:t>Grand Theft Auto 5 game captured by Bains (2022) and edited by myself</w:t>
       </w:r>
     </w:p>
     <w:p>
@@ -2126,25 +2096,13 @@
         <w:t>in a game solution possibly for PC or current generation consoles</w:t>
       </w:r>
       <w:r>
-        <w:t xml:space="preserve"> and </w:t>
-      </w:r>
-      <w:r>
-        <w:t>possibly</w:t>
-      </w:r>
-      <w:r>
-        <w:t xml:space="preserve"> even</w:t>
-      </w:r>
-      <w:r>
-        <w:t xml:space="preserve"> </w:t>
+        <w:t xml:space="preserve"> and possibly even </w:t>
       </w:r>
       <w:r>
         <w:t>for</w:t>
       </w:r>
       <w:r>
-        <w:t xml:space="preserve"> Virtual Reality with some changes to the perspective of the camera.</w:t>
-      </w:r>
-      <w:r>
-        <w:t xml:space="preserve"> </w:t>
+        <w:t xml:space="preserve"> Virtual Reality with some changes to the perspective of the camera. </w:t>
       </w:r>
       <w:r>
         <w:t xml:space="preserve">This is pretty much the equivalence </w:t>
@@ -2162,15 +2120,7 @@
         <w:t xml:space="preserve"> above except that it is </w:t>
       </w:r>
       <w:r>
-        <w:t xml:space="preserve">intended to be a 3D game with similarities to racing games like </w:t>
-      </w:r>
-      <w:proofErr w:type="spellStart"/>
-      <w:r>
-        <w:t>Trackmania</w:t>
-      </w:r>
-      <w:proofErr w:type="spellEnd"/>
-      <w:r>
-        <w:t xml:space="preserve"> or Gran </w:t>
+        <w:t xml:space="preserve">intended to be a 3D game with similarities to racing games like Trackmania or Gran </w:t>
       </w:r>
       <w:r>
         <w:t>Turismo</w:t>
@@ -2228,15 +2178,7 @@
         <w:t xml:space="preserve">is the work of the game developers of Grand Theft Auto 5. </w:t>
       </w:r>
       <w:r>
-        <w:t xml:space="preserve">However, I imagine we would showcase the user’s speed, distance, </w:t>
-      </w:r>
-      <w:proofErr w:type="gramStart"/>
-      <w:r>
-        <w:t>cadence</w:t>
-      </w:r>
-      <w:proofErr w:type="gramEnd"/>
-      <w:r>
-        <w:t xml:space="preserve"> and other such statistics in some way.</w:t>
+        <w:t>However, I imagine we would showcase the user’s speed, distance, cadence and other such statistics in some way.</w:t>
       </w:r>
       <w:r>
         <w:t xml:space="preserve"> This would also extend to when the user finishes the workout and would consequently showcase the friend/ghost’s results as well as the user’s results.</w:t>
@@ -2247,7 +2189,7 @@
         <w:pStyle w:val="Heading1"/>
         <w:jc w:val="both"/>
       </w:pPr>
-      <w:bookmarkStart w:id="4" w:name="_Toc110076511"/>
+      <w:bookmarkStart w:id="4" w:name="_Toc114493070"/>
       <w:r>
         <w:t>Development</w:t>
       </w:r>
@@ -2297,10 +2239,7 @@
         <w:t>.</w:t>
       </w:r>
       <w:r>
-        <w:t xml:space="preserve"> </w:t>
-      </w:r>
-      <w:r>
-        <w:t>The task list is not an exhaustive list but more an indication of what needs to be done.</w:t>
+        <w:t xml:space="preserve"> The task list is not an exhaustive list but more an indication of what needs to be done.</w:t>
       </w:r>
     </w:p>
     <w:tbl>
@@ -2419,11 +2358,9 @@
             <w:r>
               <w:t xml:space="preserve"> my early mock-ups </w:t>
             </w:r>
-            <w:proofErr w:type="gramStart"/>
             <w:r>
               <w:t>and also</w:t>
             </w:r>
-            <w:proofErr w:type="gramEnd"/>
             <w:r>
               <w:t xml:space="preserve"> to</w:t>
             </w:r>
@@ -2524,10 +2461,7 @@
               <w:jc w:val="center"/>
             </w:pPr>
             <w:r>
-              <w:t xml:space="preserve">Implementing the </w:t>
-            </w:r>
-            <w:r>
-              <w:t>feature in a game solution</w:t>
+              <w:t>Implementing the feature in a game solution</w:t>
             </w:r>
           </w:p>
         </w:tc>
@@ -2554,9 +2488,9 @@
         <w:pStyle w:val="Heading1"/>
         <w:jc w:val="both"/>
       </w:pPr>
-      <w:bookmarkStart w:id="5" w:name="_Toc110076512"/>
-      <w:r>
-        <w:t>Conclusion</w:t>
+      <w:bookmarkStart w:id="5" w:name="_Toc114493071"/>
+      <w:r>
+        <w:t>Extra Features</w:t>
       </w:r>
       <w:bookmarkEnd w:id="5"/>
     </w:p>
@@ -2565,6 +2499,154 @@
         <w:jc w:val="both"/>
       </w:pPr>
       <w:r>
+        <w:t>While participating in several team meeting</w:t>
+      </w:r>
+      <w:r>
+        <w:t>s</w:t>
+      </w:r>
+      <w:r>
+        <w:t xml:space="preserve"> conducted by the VR Development team, several really interesting ideas came about which I think would add/complement what has already been proposed in this document. Therefore, I would like to outline these ideas here in the hopes that they also can see the light of day at some point</w:t>
+      </w:r>
+      <w:r>
+        <w:t xml:space="preserve"> in the future</w:t>
+      </w:r>
+      <w:r>
+        <w:t>.</w:t>
+      </w:r>
+    </w:p>
+    <w:p>
+      <w:pPr>
+        <w:jc w:val="both"/>
+      </w:pPr>
+      <w:r>
+        <w:t>The f</w:t>
+      </w:r>
+      <w:r>
+        <w:t xml:space="preserve">irst idea that was mentioned goes hand in hand with what I already have proposed. However, I do think it adds quite a lot to the feature as a whole. The idea extends the ability to play against your ghost (personal best time) by also being able to compete against other people’s ghosts. </w:t>
+      </w:r>
+      <w:r>
+        <w:t xml:space="preserve">I think this adds to the whole friendly competition idea that I have been going for. This will also help people see how they stack up against their friends when </w:t>
+      </w:r>
+      <w:r>
+        <w:t>they are not playing together</w:t>
+      </w:r>
+      <w:r>
+        <w:t xml:space="preserve"> and potentially even against record holders for specific track</w:t>
+      </w:r>
+      <w:r>
+        <w:t>s</w:t>
+      </w:r>
+      <w:r>
+        <w:t xml:space="preserve">/maps. I think this could make the feature a lot more engaging </w:t>
+      </w:r>
+      <w:r>
+        <w:lastRenderedPageBreak/>
+        <w:t xml:space="preserve">and motivate people to give their best efforts. </w:t>
+      </w:r>
+      <w:r>
+        <w:t xml:space="preserve">This could potentially be implemented in both the mobile application and in a game solution with very little difference between the platforms. </w:t>
+      </w:r>
+      <w:r>
+        <w:t>The</w:t>
+      </w:r>
+      <w:r>
+        <w:t xml:space="preserve"> best way </w:t>
+      </w:r>
+      <w:r>
+        <w:t>to</w:t>
+      </w:r>
+      <w:r>
+        <w:t xml:space="preserve"> implement this feature is by giving the option to compete against another</w:t>
+      </w:r>
+      <w:r>
+        <w:t xml:space="preserve"> person’s ghost just before starting a workout. I would recommend giving the option to compete against a friend’s ghost and also having the option to search a leader board to find another person’s ghost to compete against to be most ideal.</w:t>
+      </w:r>
+    </w:p>
+    <w:p>
+      <w:pPr>
+        <w:jc w:val="both"/>
+      </w:pPr>
+      <w:r>
+        <w:t xml:space="preserve">The second idea mentioned within the VR development team meetings is that of a track building system. </w:t>
+      </w:r>
+      <w:r>
+        <w:t>This largely depends on the steering capabilities of the Smart Bike but from my understanding different methods are being explored in regard to this. For example, the VR team is experimenting with the user holding a VR controller to facilitate some steering functionalities. This idea is</w:t>
+      </w:r>
+      <w:r>
+        <w:t xml:space="preserve"> a</w:t>
+      </w:r>
+      <w:r>
+        <w:t xml:space="preserve"> fully-fledged </w:t>
+      </w:r>
+      <w:r>
+        <w:t xml:space="preserve">feature within </w:t>
+      </w:r>
+      <w:r>
+        <w:t>itself;</w:t>
+      </w:r>
+      <w:r>
+        <w:t xml:space="preserve"> however, I think it complements the work I have done here by adding, in essence, unlimited tracks that can be developed by the community. </w:t>
+      </w:r>
+      <w:r>
+        <w:t xml:space="preserve">This would result in a lot of variety and add to the friendly competitive nature of my </w:t>
+      </w:r>
+      <w:r>
+        <w:t>feature</w:t>
+      </w:r>
+      <w:r>
+        <w:t xml:space="preserve">. </w:t>
+      </w:r>
+      <w:r>
+        <w:t xml:space="preserve">This would most likely take a form that is comparable to TrackMania’s track </w:t>
+      </w:r>
+      <w:r>
+        <w:t>editor</w:t>
+      </w:r>
+      <w:r>
+        <w:t xml:space="preserve"> system </w:t>
+      </w:r>
+      <w:r>
+        <w:t xml:space="preserve">and I have provided a link to video demonstrating that below. </w:t>
+      </w:r>
+      <w:r>
+        <w:t>I think a track building system is more suitable for a game-oriented solution, however, the tracks created could be added to any platform which I think is the ideal outcome of this feature.</w:t>
+      </w:r>
+    </w:p>
+    <w:p>
+      <w:pPr>
+        <w:jc w:val="center"/>
+      </w:pPr>
+      <w:r>
+        <w:t>TrackMania 2020 Track Editor Video:</w:t>
+      </w:r>
+      <w:r>
+        <w:t xml:space="preserve"> </w:t>
+      </w:r>
+      <w:hyperlink r:id="rId11" w:history="1">
+        <w:r>
+          <w:rPr>
+            <w:rStyle w:val="Hyperlink"/>
+          </w:rPr>
+          <w:t>https://www.youtube.com/watch?v=ppcYELjeEDE</w:t>
+        </w:r>
+      </w:hyperlink>
+    </w:p>
+    <w:p>
+      <w:pPr>
+        <w:pStyle w:val="Heading1"/>
+        <w:jc w:val="both"/>
+      </w:pPr>
+      <w:bookmarkStart w:id="6" w:name="_Toc114493072"/>
+      <w:r>
+        <w:t>Conclusion</w:t>
+      </w:r>
+      <w:bookmarkEnd w:id="6"/>
+    </w:p>
+    <w:p>
+      <w:pPr>
+        <w:jc w:val="both"/>
+      </w:pPr>
+      <w:r>
         <w:t xml:space="preserve">I have described my proposed feature and what exactly it entails. I have also provided initial designs for both a mobile app and a 3D game. Finally, I given some thought as to the work that needs to be done and outlined some tasks that would help get this feature </w:t>
       </w:r>
       <w:r>
@@ -2575,17 +2657,17 @@
       <w:pPr>
         <w:pStyle w:val="Heading1"/>
       </w:pPr>
-      <w:bookmarkStart w:id="6" w:name="_Toc110076513"/>
+      <w:bookmarkStart w:id="7" w:name="_Toc114493073"/>
       <w:r>
         <w:t>References</w:t>
       </w:r>
-      <w:bookmarkEnd w:id="6"/>
+      <w:bookmarkEnd w:id="7"/>
     </w:p>
     <w:p>
       <w:r>
         <w:t xml:space="preserve">Bains C (2022) You can now pedal around GTA 5 using real-life smart bike, TechRadar, accessed 29 July 2022. </w:t>
       </w:r>
-      <w:hyperlink r:id="rId11" w:history="1">
+      <w:hyperlink r:id="rId12" w:history="1">
         <w:r>
           <w:rPr>
             <w:rStyle w:val="Hyperlink"/>
@@ -3319,6 +3401,18 @@
       <w:spacing w:after="100"/>
     </w:pPr>
   </w:style>
+  <w:style w:type="character" w:styleId="FollowedHyperlink">
+    <w:name w:val="FollowedHyperlink"/>
+    <w:basedOn w:val="DefaultParagraphFont"/>
+    <w:uiPriority w:val="99"/>
+    <w:semiHidden/>
+    <w:unhideWhenUsed/>
+    <w:rsid w:val="00365657"/>
+    <w:rPr>
+      <w:color w:val="954F72" w:themeColor="followedHyperlink"/>
+      <w:u w:val="single"/>
+    </w:rPr>
+  </w:style>
 </w:styles>
 </file>
 

</xml_diff>

<commit_message>
UPDATE: Updated PDF version of Feature Proposal Document
</commit_message>
<xml_diff>
--- a/Research/Feature Proposal Document/Feature Proposal Document.docx
+++ b/Research/Feature Proposal Document/Feature Proposal Document.docx
@@ -1563,7 +1563,7 @@
                 <w:noProof/>
                 <w:webHidden/>
               </w:rPr>
-              <w:t>4</w:t>
+              <w:t>5</w:t>
             </w:r>
             <w:r>
               <w:rPr>
@@ -1724,7 +1724,15 @@
         <w:t xml:space="preserve">designed for </w:t>
       </w:r>
       <w:r>
-        <w:t>traditional consoles, PC’s and Virtual Reality</w:t>
+        <w:t xml:space="preserve">traditional consoles, </w:t>
+      </w:r>
+      <w:proofErr w:type="gramStart"/>
+      <w:r>
+        <w:t>PC’s</w:t>
+      </w:r>
+      <w:proofErr w:type="gramEnd"/>
+      <w:r>
+        <w:t xml:space="preserve"> and Virtual Reality</w:t>
       </w:r>
       <w:r>
         <w:t>.</w:t>
@@ -1749,13 +1757,45 @@
         <w:t>The Competition Feature</w:t>
       </w:r>
       <w:r>
-        <w:t>’s main functionality is being able to play against friends and also against your personal best time which is sometimes referred to as your ghost in racing games such as Trackmania. The Smart Bike will be able</w:t>
+        <w:t xml:space="preserve">’s main functionality is being able to play against friends </w:t>
+      </w:r>
+      <w:proofErr w:type="gramStart"/>
+      <w:r>
+        <w:t>and also</w:t>
+      </w:r>
+      <w:proofErr w:type="gramEnd"/>
+      <w:r>
+        <w:t xml:space="preserve"> against your personal best time which is sometimes referred to as your ghost in racing games such as Trackmania. The Smart Bike will be able</w:t>
       </w:r>
       <w:r>
         <w:t xml:space="preserve"> to</w:t>
       </w:r>
       <w:r>
-        <w:t xml:space="preserve"> accumulate data on speed, cadence, power and heart rate. Therefore, there are a number of variables that can be used to compare your efforts against your friends and/or your ghost in a multitude of ways. I think what would work best is to have courses/tracks that you can complete and compete against your friends/ghost on. This could be tracks similar to racing games or even just distance milestones like 10 kilometres and 20 kilometres</w:t>
+        <w:t xml:space="preserve"> accumulate data on speed, cadence, </w:t>
+      </w:r>
+      <w:proofErr w:type="gramStart"/>
+      <w:r>
+        <w:t>power</w:t>
+      </w:r>
+      <w:proofErr w:type="gramEnd"/>
+      <w:r>
+        <w:t xml:space="preserve"> and heart rate. Therefore, there are </w:t>
+      </w:r>
+      <w:proofErr w:type="gramStart"/>
+      <w:r>
+        <w:t>a number of</w:t>
+      </w:r>
+      <w:proofErr w:type="gramEnd"/>
+      <w:r>
+        <w:t xml:space="preserve"> variables that can be used to compare your efforts against your friends and/or your ghost in a multitude of ways. I think what would work best is to have courses/tracks that you can complete and compete against your friends/ghost on. This could be tracks </w:t>
+      </w:r>
+      <w:proofErr w:type="gramStart"/>
+      <w:r>
+        <w:t>similar to</w:t>
+      </w:r>
+      <w:proofErr w:type="gramEnd"/>
+      <w:r>
+        <w:t xml:space="preserve"> racing games or even just distance milestones like 10 kilometres and 20 kilometres</w:t>
       </w:r>
       <w:r>
         <w:t xml:space="preserve">. </w:t>
@@ -1900,8 +1940,13 @@
       <w:r>
         <w:t xml:space="preserve"> – Left image is from the current </w:t>
       </w:r>
-      <w:r>
-        <w:t xml:space="preserve">designs, </w:t>
+      <w:proofErr w:type="gramStart"/>
+      <w:r>
+        <w:t>designs,</w:t>
+      </w:r>
+      <w:proofErr w:type="gramEnd"/>
+      <w:r>
+        <w:t xml:space="preserve"> </w:t>
       </w:r>
       <w:r>
         <w:t xml:space="preserve">the </w:t>
@@ -1955,7 +2000,15 @@
         <w:t>S</w:t>
       </w:r>
       <w:r>
-        <w:t>everal statistics for your friend/ghost and yourself are displayed such as current speed and distance</w:t>
+        <w:t xml:space="preserve">everal statistics for your friend/ghost and </w:t>
+      </w:r>
+      <w:proofErr w:type="gramStart"/>
+      <w:r>
+        <w:t>yourself</w:t>
+      </w:r>
+      <w:proofErr w:type="gramEnd"/>
+      <w:r>
+        <w:t xml:space="preserve"> are displayed such as current speed and distance</w:t>
       </w:r>
       <w:r>
         <w:t xml:space="preserve"> and possibly others as well</w:t>
@@ -1967,7 +2020,15 @@
         <w:t xml:space="preserve">As mentioned above, there could be tracks/circuits that the user and their friends can cycle on. This would be presented in a way that is similar to </w:t>
       </w:r>
       <w:r>
-        <w:t>Google Maps and indicators for both your friend/ghost and yourself are shown.</w:t>
+        <w:t xml:space="preserve">Google Maps and indicators for both your friend/ghost and </w:t>
+      </w:r>
+      <w:proofErr w:type="gramStart"/>
+      <w:r>
+        <w:t>yourself</w:t>
+      </w:r>
+      <w:proofErr w:type="gramEnd"/>
+      <w:r>
+        <w:t xml:space="preserve"> are shown.</w:t>
       </w:r>
     </w:p>
     <w:p>
@@ -2076,7 +2137,15 @@
         <w:t xml:space="preserve">the </w:t>
       </w:r>
       <w:r>
-        <w:t>Grand Theft Auto 5 game captured by Bains (2022) and edited by myself</w:t>
+        <w:t xml:space="preserve">Grand Theft Auto 5 </w:t>
+      </w:r>
+      <w:proofErr w:type="gramStart"/>
+      <w:r>
+        <w:t>game</w:t>
+      </w:r>
+      <w:proofErr w:type="gramEnd"/>
+      <w:r>
+        <w:t xml:space="preserve"> captured by Bains (2022) and edited by myself</w:t>
       </w:r>
     </w:p>
     <w:p>
@@ -2178,7 +2247,15 @@
         <w:t xml:space="preserve">is the work of the game developers of Grand Theft Auto 5. </w:t>
       </w:r>
       <w:r>
-        <w:t>However, I imagine we would showcase the user’s speed, distance, cadence and other such statistics in some way.</w:t>
+        <w:t xml:space="preserve">However, I imagine we would showcase the user’s speed, distance, </w:t>
+      </w:r>
+      <w:proofErr w:type="gramStart"/>
+      <w:r>
+        <w:t>cadence</w:t>
+      </w:r>
+      <w:proofErr w:type="gramEnd"/>
+      <w:r>
+        <w:t xml:space="preserve"> and other such statistics in some way.</w:t>
       </w:r>
       <w:r>
         <w:t xml:space="preserve"> This would also extend to when the user finishes the workout and would consequently showcase the friend/ghost’s results as well as the user’s results.</w:t>
@@ -2358,9 +2435,11 @@
             <w:r>
               <w:t xml:space="preserve"> my early mock-ups </w:t>
             </w:r>
+            <w:proofErr w:type="gramStart"/>
             <w:r>
               <w:t>and also</w:t>
             </w:r>
+            <w:proofErr w:type="gramEnd"/>
             <w:r>
               <w:t xml:space="preserve"> to</w:t>
             </w:r>
@@ -2505,7 +2584,15 @@
         <w:t>s</w:t>
       </w:r>
       <w:r>
-        <w:t xml:space="preserve"> conducted by the VR Development team, several really interesting ideas came about which I think would add/complement what has already been proposed in this document. Therefore, I would like to outline these ideas here in the hopes that they also can see the light of day at some point</w:t>
+        <w:t xml:space="preserve"> conducted by the VR Development team, several </w:t>
+      </w:r>
+      <w:proofErr w:type="gramStart"/>
+      <w:r>
+        <w:t>really interesting</w:t>
+      </w:r>
+      <w:proofErr w:type="gramEnd"/>
+      <w:r>
+        <w:t xml:space="preserve"> ideas came about which I think would add/complement what has already been proposed in this document. Therefore, I would like to outline these ideas here in the hopes that they also can see the light of day at some point</w:t>
       </w:r>
       <w:r>
         <w:t xml:space="preserve"> in the future</w:t>
@@ -2522,7 +2609,15 @@
         <w:t>The f</w:t>
       </w:r>
       <w:r>
-        <w:t xml:space="preserve">irst idea that was mentioned goes hand in hand with what I already have proposed. However, I do think it adds quite a lot to the feature as a whole. The idea extends the ability to play against your ghost (personal best time) by also being able to compete against other people’s ghosts. </w:t>
+        <w:t xml:space="preserve">irst idea that was mentioned goes hand in hand with what I already have proposed. However, I do think it adds quite a lot to the </w:t>
+      </w:r>
+      <w:proofErr w:type="gramStart"/>
+      <w:r>
+        <w:t>feature as a whole</w:t>
+      </w:r>
+      <w:proofErr w:type="gramEnd"/>
+      <w:r>
+        <w:t xml:space="preserve">. The idea extends the ability to play against your ghost (personal best time) by also being able to compete against other people’s ghosts. </w:t>
       </w:r>
       <w:r>
         <w:t xml:space="preserve">I think this adds to the whole friendly competition idea that I have been going for. This will also help people see how they stack up against their friends when </w:t>
@@ -2559,7 +2654,15 @@
         <w:t xml:space="preserve"> implement this feature is by giving the option to compete against another</w:t>
       </w:r>
       <w:r>
-        <w:t xml:space="preserve"> person’s ghost just before starting a workout. I would recommend giving the option to compete against a friend’s ghost and also having the option to search a leader board to find another person’s ghost to compete against to be most ideal.</w:t>
+        <w:t xml:space="preserve"> person’s ghost just before starting a workout. I would recommend giving the option to compete against a friend’s ghost </w:t>
+      </w:r>
+      <w:proofErr w:type="gramStart"/>
+      <w:r>
+        <w:t>and also</w:t>
+      </w:r>
+      <w:proofErr w:type="gramEnd"/>
+      <w:r>
+        <w:t xml:space="preserve"> having the option to search a leader board to find another person’s ghost to compete against to be most ideal.</w:t>
       </w:r>
     </w:p>
     <w:p>
@@ -2570,7 +2673,15 @@
         <w:t xml:space="preserve">The second idea mentioned within the VR development team meetings is that of a track building system. </w:t>
       </w:r>
       <w:r>
-        <w:t>This largely depends on the steering capabilities of the Smart Bike but from my understanding different methods are being explored in regard to this. For example, the VR team is experimenting with the user holding a VR controller to facilitate some steering functionalities. This idea is</w:t>
+        <w:t xml:space="preserve">This largely depends on the steering capabilities of the Smart Bike but from my understanding different methods are being explored </w:t>
+      </w:r>
+      <w:proofErr w:type="gramStart"/>
+      <w:r>
+        <w:t>in regard to</w:t>
+      </w:r>
+      <w:proofErr w:type="gramEnd"/>
+      <w:r>
+        <w:t xml:space="preserve"> this. For example, the VR team is experimenting with the user holding a VR controller to facilitate some steering functionalities. This idea is</w:t>
       </w:r>
       <w:r>
         <w:t xml:space="preserve"> a</w:t>

</xml_diff>